<commit_message>
Modified notes learned Strings concept
</commit_message>
<xml_diff>
--- a/Notes/JAVASCRIPT - Notes.docx
+++ b/Notes/JAVASCRIPT - Notes.docx
@@ -53,7 +53,7 @@
           <w14:ligatures w14:val="none"/>
         </w:rPr>
         <w:pict w14:anchorId="773ACEDE">
-          <v:rect id="_x0000_i1097" style="width:0;height:1.5pt" o:hralign="center" o:hrstd="t" o:hr="t" fillcolor="#a0a0a0" stroked="f"/>
+          <v:rect id="_x0000_i1025" style="width:0;height:1.5pt" o:hralign="center" o:hrstd="t" o:hr="t" fillcolor="#a0a0a0" stroked="f"/>
         </w:pict>
       </w:r>
     </w:p>
@@ -479,7 +479,7 @@
           <w14:ligatures w14:val="none"/>
         </w:rPr>
         <w:pict w14:anchorId="261F1A7A">
-          <v:rect id="_x0000_i1098" style="width:0;height:1.5pt" o:hralign="center" o:hrstd="t" o:hr="t" fillcolor="#a0a0a0" stroked="f"/>
+          <v:rect id="_x0000_i1026" style="width:0;height:1.5pt" o:hralign="center" o:hrstd="t" o:hr="t" fillcolor="#a0a0a0" stroked="f"/>
         </w:pict>
       </w:r>
     </w:p>
@@ -594,7 +594,7 @@
           <w14:ligatures w14:val="none"/>
         </w:rPr>
         <w:pict w14:anchorId="12478FAB">
-          <v:rect id="_x0000_i1099" style="width:0;height:1.5pt" o:hralign="center" o:hrstd="t" o:hr="t" fillcolor="#a0a0a0" stroked="f"/>
+          <v:rect id="_x0000_i1027" style="width:0;height:1.5pt" o:hralign="center" o:hrstd="t" o:hr="t" fillcolor="#a0a0a0" stroked="f"/>
         </w:pict>
       </w:r>
     </w:p>
@@ -1494,7 +1494,7 @@
           <w14:ligatures w14:val="none"/>
         </w:rPr>
         <w:pict w14:anchorId="5E5F4253">
-          <v:rect id="_x0000_i1100" style="width:0;height:1.5pt" o:hralign="center" o:hrstd="t" o:hr="t" fillcolor="#a0a0a0" stroked="f"/>
+          <v:rect id="_x0000_i1028" style="width:0;height:1.5pt" o:hralign="center" o:hrstd="t" o:hr="t" fillcolor="#a0a0a0" stroked="f"/>
         </w:pict>
       </w:r>
     </w:p>
@@ -1665,7 +1665,7 @@
           <w14:ligatures w14:val="none"/>
         </w:rPr>
         <w:pict w14:anchorId="078054A1">
-          <v:rect id="_x0000_i1101" style="width:0;height:1.5pt" o:hralign="center" o:hrstd="t" o:hr="t" fillcolor="#a0a0a0" stroked="f"/>
+          <v:rect id="_x0000_i1029" style="width:0;height:1.5pt" o:hralign="center" o:hrstd="t" o:hr="t" fillcolor="#a0a0a0" stroked="f"/>
         </w:pict>
       </w:r>
     </w:p>
@@ -1884,7 +1884,7 @@
           <w14:ligatures w14:val="none"/>
         </w:rPr>
         <w:pict w14:anchorId="613B5C3C">
-          <v:rect id="_x0000_i1102" style="width:0;height:1.5pt" o:hralign="center" o:hrstd="t" o:hr="t" fillcolor="#a0a0a0" stroked="f"/>
+          <v:rect id="_x0000_i1030" style="width:0;height:1.5pt" o:hralign="center" o:hrstd="t" o:hr="t" fillcolor="#a0a0a0" stroked="f"/>
         </w:pict>
       </w:r>
     </w:p>
@@ -1945,6 +1945,1016 @@
           <w:lang w:eastAsia="en-IN"/>
         </w:rPr>
         <w:t>let year = 2004;</w:t>
+      </w:r>
+    </w:p>
+    <w:p>
+      <w:pPr>
+        <w:spacing w:line="276" w:lineRule="auto"/>
+        <w:rPr>
+          <w:rFonts w:cstheme="minorHAnsi"/>
+        </w:rPr>
+      </w:pPr>
+    </w:p>
+    <w:p>
+      <w:pPr>
+        <w:spacing w:line="276" w:lineRule="auto"/>
+        <w:rPr>
+          <w:rFonts w:cstheme="minorHAnsi"/>
+        </w:rPr>
+      </w:pPr>
+      <w:r>
+        <w:rPr>
+          <w:rFonts w:cstheme="minorHAnsi"/>
+          <w:b/>
+          <w:bCs/>
+        </w:rPr>
+        <w:t>Const</w:t>
+      </w:r>
+      <w:r>
+        <w:rPr>
+          <w:rFonts w:cstheme="minorHAnsi"/>
+        </w:rPr>
+        <w:t xml:space="preserve"> also used to initialize a variable just like </w:t>
+      </w:r>
+      <w:r>
+        <w:rPr>
+          <w:rFonts w:cstheme="minorHAnsi"/>
+          <w:b/>
+          <w:bCs/>
+        </w:rPr>
+        <w:t xml:space="preserve">let </w:t>
+      </w:r>
+      <w:r>
+        <w:rPr>
+          <w:rFonts w:cstheme="minorHAnsi"/>
+        </w:rPr>
+        <w:t>keyword but the onlt difference is we cant change or update the value after initializing.</w:t>
+      </w:r>
+    </w:p>
+    <w:p>
+      <w:pPr>
+        <w:spacing w:line="276" w:lineRule="auto"/>
+        <w:rPr>
+          <w:rFonts w:cstheme="minorHAnsi"/>
+        </w:rPr>
+      </w:pPr>
+      <w:r>
+        <w:rPr>
+          <w:rFonts w:cstheme="minorHAnsi"/>
+          <w:b/>
+          <w:bCs/>
+        </w:rPr>
+        <w:t xml:space="preserve">Var </w:t>
+      </w:r>
+      <w:r>
+        <w:rPr>
+          <w:rFonts w:cstheme="minorHAnsi"/>
+        </w:rPr>
+        <w:t>is also used but it’s a traditional way of declaring a variable</w:t>
+      </w:r>
+    </w:p>
+    <w:p>
+      <w:pPr>
+        <w:spacing w:line="276" w:lineRule="auto"/>
+        <w:rPr>
+          <w:rFonts w:cstheme="minorHAnsi"/>
+        </w:rPr>
+      </w:pPr>
+    </w:p>
+    <w:p>
+      <w:pPr>
+        <w:spacing w:line="276" w:lineRule="auto"/>
+        <w:rPr>
+          <w:rFonts w:cstheme="minorHAnsi"/>
+        </w:rPr>
+      </w:pPr>
+      <w:r>
+        <w:rPr>
+          <w:rFonts w:cstheme="minorHAnsi"/>
+          <w:noProof/>
+        </w:rPr>
+        <w:drawing>
+          <wp:inline distT="0" distB="0" distL="0" distR="0" wp14:anchorId="26CDED63" wp14:editId="2CD1583C">
+            <wp:extent cx="6645910" cy="3141980"/>
+            <wp:effectExtent l="0" t="0" r="2540" b="1270"/>
+            <wp:docPr id="909199038" name="Picture 1"/>
+            <wp:cNvGraphicFramePr>
+              <a:graphicFrameLocks xmlns:a="http://schemas.openxmlformats.org/drawingml/2006/main" noChangeAspect="1"/>
+            </wp:cNvGraphicFramePr>
+            <a:graphic xmlns:a="http://schemas.openxmlformats.org/drawingml/2006/main">
+              <a:graphicData uri="http://schemas.openxmlformats.org/drawingml/2006/picture">
+                <pic:pic xmlns:pic="http://schemas.openxmlformats.org/drawingml/2006/picture">
+                  <pic:nvPicPr>
+                    <pic:cNvPr id="909199038" name=""/>
+                    <pic:cNvPicPr/>
+                  </pic:nvPicPr>
+                  <pic:blipFill>
+                    <a:blip r:embed="rId5"/>
+                    <a:stretch>
+                      <a:fillRect/>
+                    </a:stretch>
+                  </pic:blipFill>
+                  <pic:spPr>
+                    <a:xfrm>
+                      <a:off x="0" y="0"/>
+                      <a:ext cx="6645910" cy="3141980"/>
+                    </a:xfrm>
+                    <a:prstGeom prst="rect">
+                      <a:avLst/>
+                    </a:prstGeom>
+                  </pic:spPr>
+                </pic:pic>
+              </a:graphicData>
+            </a:graphic>
+          </wp:inline>
+        </w:drawing>
+      </w:r>
+    </w:p>
+    <w:p>
+      <w:pPr>
+        <w:spacing w:line="276" w:lineRule="auto"/>
+        <w:rPr>
+          <w:rFonts w:cstheme="minorHAnsi"/>
+        </w:rPr>
+      </w:pPr>
+    </w:p>
+    <w:p>
+      <w:pPr>
+        <w:spacing w:line="276" w:lineRule="auto"/>
+        <w:rPr>
+          <w:rFonts w:cstheme="minorHAnsi"/>
+          <w:b/>
+          <w:bCs/>
+        </w:rPr>
+      </w:pPr>
+      <w:r>
+        <w:rPr>
+          <w:rFonts w:cstheme="minorHAnsi"/>
+          <w:b/>
+          <w:bCs/>
+        </w:rPr>
+        <w:lastRenderedPageBreak/>
+        <w:t>Strings in JavaScript</w:t>
+      </w:r>
+    </w:p>
+    <w:p>
+      <w:pPr>
+        <w:spacing w:line="276" w:lineRule="auto"/>
+        <w:rPr>
+          <w:rFonts w:cstheme="minorHAnsi"/>
+        </w:rPr>
+      </w:pPr>
+      <w:r>
+        <w:rPr>
+          <w:rFonts w:cstheme="minorHAnsi"/>
+        </w:rPr>
+        <w:t xml:space="preserve">Strings are </w:t>
+      </w:r>
+      <w:r>
+        <w:rPr>
+          <w:rFonts w:cstheme="minorHAnsi"/>
+          <w:b/>
+          <w:bCs/>
+        </w:rPr>
+        <w:t>primitive data types</w:t>
+      </w:r>
+      <w:r>
+        <w:rPr>
+          <w:rFonts w:cstheme="minorHAnsi"/>
+        </w:rPr>
+        <w:t xml:space="preserve"> and are </w:t>
+      </w:r>
+      <w:r>
+        <w:rPr>
+          <w:rFonts w:cstheme="minorHAnsi"/>
+          <w:b/>
+          <w:bCs/>
+        </w:rPr>
+        <w:t>indexed</w:t>
+      </w:r>
+      <w:r>
+        <w:rPr>
+          <w:rFonts w:cstheme="minorHAnsi"/>
+        </w:rPr>
+        <w:t>, meaning each character has a position number starting from 0.</w:t>
+      </w:r>
+    </w:p>
+    <w:p>
+      <w:pPr>
+        <w:spacing w:line="276" w:lineRule="auto"/>
+        <w:rPr>
+          <w:rFonts w:cstheme="minorHAnsi"/>
+          <w:b/>
+          <w:bCs/>
+        </w:rPr>
+      </w:pPr>
+      <w:r>
+        <w:rPr>
+          <w:rFonts w:cstheme="minorHAnsi"/>
+          <w:b/>
+          <w:bCs/>
+        </w:rPr>
+        <w:t>Common String Methods</w:t>
+      </w:r>
+    </w:p>
+    <w:p>
+      <w:pPr>
+        <w:pStyle w:val="CODE"/>
+      </w:pPr>
+      <w:r>
+        <w:t>let myString = "Madavaram yethishwar Rao";</w:t>
+      </w:r>
+    </w:p>
+    <w:p>
+      <w:pPr>
+        <w:pStyle w:val="CODE"/>
+      </w:pPr>
+    </w:p>
+    <w:p>
+      <w:pPr>
+        <w:pStyle w:val="CODE"/>
+      </w:pPr>
+      <w:r>
+        <w:t>// Extract substring from index 0 to 10 (excluding 10)</w:t>
+      </w:r>
+    </w:p>
+    <w:p>
+      <w:pPr>
+        <w:pStyle w:val="CODE"/>
+      </w:pPr>
+      <w:r>
+        <w:t xml:space="preserve">myString.slice(0, 10); </w:t>
+      </w:r>
+    </w:p>
+    <w:p>
+      <w:pPr>
+        <w:pStyle w:val="CODE"/>
+      </w:pPr>
+      <w:r>
+        <w:t>// Output: "Madavaram"</w:t>
+      </w:r>
+    </w:p>
+    <w:p>
+      <w:pPr>
+        <w:pStyle w:val="CODE"/>
+      </w:pPr>
+    </w:p>
+    <w:p>
+      <w:pPr>
+        <w:pStyle w:val="CODE"/>
+      </w:pPr>
+      <w:r>
+        <w:t>// Check if string ends with 'r'</w:t>
+      </w:r>
+    </w:p>
+    <w:p>
+      <w:pPr>
+        <w:pStyle w:val="CODE"/>
+      </w:pPr>
+      <w:r>
+        <w:t xml:space="preserve">myString.endsWith('r'); </w:t>
+      </w:r>
+    </w:p>
+    <w:p>
+      <w:pPr>
+        <w:pStyle w:val="CODE"/>
+      </w:pPr>
+      <w:r>
+        <w:t>// Output: false</w:t>
+      </w:r>
+    </w:p>
+    <w:p>
+      <w:pPr>
+        <w:pStyle w:val="CODE"/>
+      </w:pPr>
+    </w:p>
+    <w:p>
+      <w:pPr>
+        <w:pStyle w:val="CODE"/>
+      </w:pPr>
+      <w:r>
+        <w:t>// Concatenate strings</w:t>
+      </w:r>
+    </w:p>
+    <w:p>
+      <w:pPr>
+        <w:pStyle w:val="CODE"/>
+      </w:pPr>
+      <w:r>
+        <w:t xml:space="preserve">myString.concat(" chintu", " Kumar"); </w:t>
+      </w:r>
+    </w:p>
+    <w:p>
+      <w:pPr>
+        <w:pStyle w:val="CODE"/>
+      </w:pPr>
+      <w:r>
+        <w:t>// Output: "Madavaram yethishwar Rao chintu Kumar"</w:t>
+      </w:r>
+    </w:p>
+    <w:p>
+      <w:pPr>
+        <w:pStyle w:val="CODE"/>
+      </w:pPr>
+    </w:p>
+    <w:p>
+      <w:pPr>
+        <w:pStyle w:val="CODE"/>
+      </w:pPr>
+      <w:r>
+        <w:t>// Find index of first occurrence of "y"</w:t>
+      </w:r>
+    </w:p>
+    <w:p>
+      <w:pPr>
+        <w:pStyle w:val="CODE"/>
+      </w:pPr>
+      <w:r>
+        <w:t xml:space="preserve">myString.indexOf("y"); </w:t>
+      </w:r>
+    </w:p>
+    <w:p>
+      <w:pPr>
+        <w:pStyle w:val="CODE"/>
+      </w:pPr>
+      <w:r>
+        <w:t>// Output: 10</w:t>
+      </w:r>
+    </w:p>
+    <w:p>
+      <w:pPr>
+        <w:pStyle w:val="CODE"/>
+      </w:pPr>
+    </w:p>
+    <w:p>
+      <w:pPr>
+        <w:pStyle w:val="CODE"/>
+      </w:pPr>
+      <w:r>
+        <w:t>// Get string length</w:t>
+      </w:r>
+    </w:p>
+    <w:p>
+      <w:pPr>
+        <w:pStyle w:val="CODE"/>
+      </w:pPr>
+      <w:r>
+        <w:t xml:space="preserve">myString.length; </w:t>
+      </w:r>
+    </w:p>
+    <w:p>
+      <w:pPr>
+        <w:pStyle w:val="CODE"/>
+      </w:pPr>
+      <w:r>
+        <w:t>// Output: 24</w:t>
+      </w:r>
+    </w:p>
+    <w:p>
+      <w:pPr>
+        <w:pStyle w:val="CODE"/>
+      </w:pPr>
+    </w:p>
+    <w:p>
+      <w:pPr>
+        <w:pStyle w:val="CODE"/>
+      </w:pPr>
+      <w:r>
+        <w:t>// Convert to uppercase</w:t>
+      </w:r>
+    </w:p>
+    <w:p>
+      <w:pPr>
+        <w:pStyle w:val="CODE"/>
+      </w:pPr>
+      <w:r>
+        <w:t xml:space="preserve">myString.toUpperCase(); </w:t>
+      </w:r>
+    </w:p>
+    <w:p>
+      <w:pPr>
+        <w:pStyle w:val="CODE"/>
+      </w:pPr>
+      <w:r>
+        <w:t>// Output: "MADAVARAM YETHISHWAR RAO"</w:t>
+      </w:r>
+    </w:p>
+    <w:p>
+      <w:pPr>
+        <w:pStyle w:val="CODE"/>
+      </w:pPr>
+    </w:p>
+    <w:p>
+      <w:pPr>
+        <w:pStyle w:val="CODE"/>
+      </w:pPr>
+      <w:r>
+        <w:t>// Convert to locale uppercase (similar to toUpperCase)</w:t>
+      </w:r>
+    </w:p>
+    <w:p>
+      <w:pPr>
+        <w:pStyle w:val="CODE"/>
+      </w:pPr>
+      <w:r>
+        <w:t xml:space="preserve">myString.toLocaleUpperCase(); </w:t>
+      </w:r>
+    </w:p>
+    <w:p>
+      <w:pPr>
+        <w:pStyle w:val="CODE"/>
+      </w:pPr>
+      <w:r>
+        <w:t>// Output: "MADAVARAM YETHISHWAR RAO"</w:t>
+      </w:r>
+    </w:p>
+    <w:p>
+      <w:pPr>
+        <w:pStyle w:val="CODE"/>
+      </w:pPr>
+    </w:p>
+    <w:p>
+      <w:pPr>
+        <w:pStyle w:val="CODE"/>
+      </w:pPr>
+      <w:r>
+        <w:t>// Split string into array (default splits by comma if argument is omitted)</w:t>
+      </w:r>
+    </w:p>
+    <w:p>
+      <w:pPr>
+        <w:pStyle w:val="CODE"/>
+      </w:pPr>
+      <w:r>
+        <w:t xml:space="preserve">myString.split(); </w:t>
+      </w:r>
+    </w:p>
+    <w:p>
+      <w:pPr>
+        <w:pStyle w:val="CODE"/>
+      </w:pPr>
+      <w:r>
+        <w:lastRenderedPageBreak/>
+        <w:t>// Output: ["Madavaram yethishwar Rao"]</w:t>
+      </w:r>
+    </w:p>
+    <w:p>
+      <w:pPr>
+        <w:pStyle w:val="CODE"/>
+      </w:pPr>
+    </w:p>
+    <w:p>
+      <w:pPr>
+        <w:pStyle w:val="CODE"/>
+      </w:pPr>
+      <w:r>
+        <w:t>// Add spaces around the string</w:t>
+      </w:r>
+    </w:p>
+    <w:p>
+      <w:pPr>
+        <w:pStyle w:val="CODE"/>
+      </w:pPr>
+      <w:r>
+        <w:t xml:space="preserve">myString = "    " + myString + "    "; </w:t>
+      </w:r>
+    </w:p>
+    <w:p>
+      <w:pPr>
+        <w:pStyle w:val="CODE"/>
+      </w:pPr>
+      <w:r>
+        <w:t>// Output: "    Madavaram yethishwar Rao    "</w:t>
+      </w:r>
+    </w:p>
+    <w:p>
+      <w:pPr>
+        <w:pStyle w:val="CODE"/>
+      </w:pPr>
+    </w:p>
+    <w:p>
+      <w:pPr>
+        <w:pStyle w:val="CODE"/>
+      </w:pPr>
+      <w:r>
+        <w:t>// Trim spaces and convert to locale uppercase</w:t>
+      </w:r>
+    </w:p>
+    <w:p>
+      <w:pPr>
+        <w:pStyle w:val="CODE"/>
+      </w:pPr>
+      <w:r>
+        <w:t xml:space="preserve">myString.toLocaleUpperCase().trim(); </w:t>
+      </w:r>
+    </w:p>
+    <w:p>
+      <w:pPr>
+        <w:pStyle w:val="CODE"/>
+      </w:pPr>
+      <w:r>
+        <w:t>// Output: "MADAVARAM YETHISHWAR RAO"</w:t>
+      </w:r>
+    </w:p>
+    <w:p>
+      <w:r>
+        <w:t>More Examples with slice and replace</w:t>
+      </w:r>
+    </w:p>
+    <w:p>
+      <w:pPr>
+        <w:pStyle w:val="CODE"/>
+      </w:pPr>
+      <w:r>
+        <w:t>myString = "Madavaram yethishwar Rao";</w:t>
+      </w:r>
+    </w:p>
+    <w:p>
+      <w:pPr>
+        <w:pStyle w:val="CODE"/>
+      </w:pPr>
+    </w:p>
+    <w:p>
+      <w:pPr>
+        <w:pStyle w:val="CODE"/>
+      </w:pPr>
+      <w:r>
+        <w:t xml:space="preserve">myString.slice(0, 9);  </w:t>
+      </w:r>
+    </w:p>
+    <w:p>
+      <w:pPr>
+        <w:pStyle w:val="CODE"/>
+      </w:pPr>
+      <w:r>
+        <w:t>// Output: "Madavaram"</w:t>
+      </w:r>
+    </w:p>
+    <w:p>
+      <w:pPr>
+        <w:pStyle w:val="CODE"/>
+      </w:pPr>
+    </w:p>
+    <w:p>
+      <w:pPr>
+        <w:pStyle w:val="CODE"/>
+      </w:pPr>
+      <w:r>
+        <w:t xml:space="preserve">myString.slice(10, 20); </w:t>
+      </w:r>
+    </w:p>
+    <w:p>
+      <w:pPr>
+        <w:pStyle w:val="CODE"/>
+      </w:pPr>
+      <w:r>
+        <w:t>// Output: "yethishwar"</w:t>
+      </w:r>
+    </w:p>
+    <w:p>
+      <w:pPr>
+        <w:pStyle w:val="CODE"/>
+      </w:pPr>
+    </w:p>
+    <w:p>
+      <w:pPr>
+        <w:pStyle w:val="CODE"/>
+      </w:pPr>
+      <w:r>
+        <w:t xml:space="preserve">myString.replace("Madavaram", "M."); </w:t>
+      </w:r>
+    </w:p>
+    <w:p>
+      <w:pPr>
+        <w:pStyle w:val="CODE"/>
+      </w:pPr>
+      <w:r>
+        <w:t>// Output: "M. yethishwar Rao"</w:t>
+      </w:r>
+    </w:p>
+    <w:p>
+      <w:pPr>
+        <w:spacing w:line="276" w:lineRule="auto"/>
+        <w:rPr>
+          <w:rFonts w:cstheme="minorHAnsi"/>
+        </w:rPr>
+      </w:pPr>
+      <w:r>
+        <w:rPr>
+          <w:rFonts w:cstheme="minorHAnsi"/>
+        </w:rPr>
+        <w:pict w14:anchorId="463FEA77">
+          <v:rect id="_x0000_i1049" style="width:0;height:1.5pt" o:hralign="center" o:hrstd="t" o:hr="t" fillcolor="#a0a0a0" stroked="f"/>
+        </w:pict>
+      </w:r>
+    </w:p>
+    <w:p>
+      <w:pPr>
+        <w:spacing w:line="276" w:lineRule="auto"/>
+        <w:rPr>
+          <w:rFonts w:cstheme="minorHAnsi"/>
+          <w:b/>
+          <w:bCs/>
+        </w:rPr>
+      </w:pPr>
+      <w:r>
+        <w:rPr>
+          <w:rFonts w:cstheme="minorHAnsi"/>
+          <w:b/>
+          <w:bCs/>
+        </w:rPr>
+        <w:t>Template Literals</w:t>
+      </w:r>
+    </w:p>
+    <w:p>
+      <w:pPr>
+        <w:spacing w:line="276" w:lineRule="auto"/>
+        <w:rPr>
+          <w:rFonts w:cstheme="minorHAnsi"/>
+        </w:rPr>
+      </w:pPr>
+      <w:r>
+        <w:rPr>
+          <w:rFonts w:cstheme="minorHAnsi"/>
+        </w:rPr>
+        <w:t>Template literals allow combining expressions and variables inside strings in a clean, readable way, using backticks ` and ${} syntax.</w:t>
+      </w:r>
+    </w:p>
+    <w:p>
+      <w:pPr>
+        <w:pStyle w:val="CODE"/>
+      </w:pPr>
+      <w:r>
+        <w:t>const name = "Yethishwar";</w:t>
+      </w:r>
+    </w:p>
+    <w:p>
+      <w:pPr>
+        <w:pStyle w:val="CODE"/>
+      </w:pPr>
+      <w:r>
+        <w:t>const age = 21;</w:t>
+      </w:r>
+    </w:p>
+    <w:p>
+      <w:pPr>
+        <w:pStyle w:val="CODE"/>
+      </w:pPr>
+    </w:p>
+    <w:p>
+      <w:pPr>
+        <w:pStyle w:val="CODE"/>
+      </w:pPr>
+      <w:r>
+        <w:t>console.log(`My name is ${name} and I am ${age} years old.`);</w:t>
+      </w:r>
+    </w:p>
+    <w:p>
+      <w:pPr>
+        <w:pStyle w:val="CODE"/>
+      </w:pPr>
+      <w:r>
+        <w:t>// Output: My name is Yethishwar and I am 21 years old.</w:t>
+      </w:r>
+    </w:p>
+    <w:p>
+      <w:pPr>
+        <w:spacing w:line="276" w:lineRule="auto"/>
+        <w:rPr>
+          <w:rFonts w:cstheme="minorHAnsi"/>
+        </w:rPr>
+      </w:pPr>
+      <w:r>
+        <w:rPr>
+          <w:rFonts w:cstheme="minorHAnsi"/>
+        </w:rPr>
+        <w:pict w14:anchorId="1D12B68B">
+          <v:rect id="_x0000_i1050" style="width:0;height:1.5pt" o:hralign="center" o:hrstd="t" o:hr="t" fillcolor="#a0a0a0" stroked="f"/>
+        </w:pict>
+      </w:r>
+    </w:p>
+    <w:p>
+      <w:pPr>
+        <w:spacing w:line="276" w:lineRule="auto"/>
+        <w:rPr>
+          <w:rFonts w:cstheme="minorHAnsi"/>
+          <w:b/>
+          <w:bCs/>
+        </w:rPr>
+      </w:pPr>
+      <w:r>
+        <w:rPr>
+          <w:rFonts w:cstheme="minorHAnsi"/>
+          <w:b/>
+          <w:bCs/>
+        </w:rPr>
+        <w:t>Null vs Undefined</w:t>
+      </w:r>
+    </w:p>
+    <w:tbl>
+      <w:tblPr>
+        <w:tblW w:w="0" w:type="auto"/>
+        <w:tblCellSpacing w:w="15" w:type="dxa"/>
+        <w:tblCellMar>
+          <w:top w:w="15" w:type="dxa"/>
+          <w:left w:w="15" w:type="dxa"/>
+          <w:bottom w:w="15" w:type="dxa"/>
+          <w:right w:w="15" w:type="dxa"/>
+        </w:tblCellMar>
+        <w:tblLook w:val="04A0" w:firstRow="1" w:lastRow="0" w:firstColumn="1" w:lastColumn="0" w:noHBand="0" w:noVBand="1"/>
+      </w:tblPr>
+      <w:tblGrid>
+        <w:gridCol w:w="1033"/>
+        <w:gridCol w:w="4423"/>
+      </w:tblGrid>
+      <w:tr>
+        <w:trPr>
+          <w:tblHeader/>
+          <w:tblCellSpacing w:w="15" w:type="dxa"/>
+        </w:trPr>
+        <w:tc>
+          <w:tcPr>
+            <w:tcW w:w="0" w:type="auto"/>
+            <w:vAlign w:val="center"/>
+            <w:hideMark/>
+          </w:tcPr>
+          <w:p>
+            <w:pPr>
+              <w:spacing w:line="276" w:lineRule="auto"/>
+              <w:rPr>
+                <w:rFonts w:cstheme="minorHAnsi"/>
+                <w:b/>
+                <w:bCs/>
+              </w:rPr>
+            </w:pPr>
+            <w:r>
+              <w:rPr>
+                <w:rFonts w:cstheme="minorHAnsi"/>
+                <w:b/>
+                <w:bCs/>
+              </w:rPr>
+              <w:t>Term</w:t>
+            </w:r>
+          </w:p>
+        </w:tc>
+        <w:tc>
+          <w:tcPr>
+            <w:tcW w:w="0" w:type="auto"/>
+            <w:vAlign w:val="center"/>
+            <w:hideMark/>
+          </w:tcPr>
+          <w:p>
+            <w:pPr>
+              <w:spacing w:line="276" w:lineRule="auto"/>
+              <w:rPr>
+                <w:rFonts w:cstheme="minorHAnsi"/>
+                <w:b/>
+                <w:bCs/>
+              </w:rPr>
+            </w:pPr>
+            <w:r>
+              <w:rPr>
+                <w:rFonts w:cstheme="minorHAnsi"/>
+                <w:b/>
+                <w:bCs/>
+              </w:rPr>
+              <w:t>Meaning</w:t>
+            </w:r>
+          </w:p>
+        </w:tc>
+      </w:tr>
+      <w:tr>
+        <w:trPr>
+          <w:tblCellSpacing w:w="15" w:type="dxa"/>
+        </w:trPr>
+        <w:tc>
+          <w:tcPr>
+            <w:tcW w:w="0" w:type="auto"/>
+            <w:vAlign w:val="center"/>
+            <w:hideMark/>
+          </w:tcPr>
+          <w:p>
+            <w:pPr>
+              <w:spacing w:line="276" w:lineRule="auto"/>
+              <w:rPr>
+                <w:rFonts w:cstheme="minorHAnsi"/>
+              </w:rPr>
+            </w:pPr>
+            <w:r>
+              <w:rPr>
+                <w:rFonts w:cstheme="minorHAnsi"/>
+                <w:b/>
+                <w:bCs/>
+              </w:rPr>
+              <w:t>Null</w:t>
+            </w:r>
+          </w:p>
+        </w:tc>
+        <w:tc>
+          <w:tcPr>
+            <w:tcW w:w="0" w:type="auto"/>
+            <w:vAlign w:val="center"/>
+            <w:hideMark/>
+          </w:tcPr>
+          <w:p>
+            <w:pPr>
+              <w:spacing w:line="276" w:lineRule="auto"/>
+              <w:rPr>
+                <w:rFonts w:cstheme="minorHAnsi"/>
+              </w:rPr>
+            </w:pPr>
+            <w:r>
+              <w:rPr>
+                <w:rFonts w:cstheme="minorHAnsi"/>
+              </w:rPr>
+              <w:t>Intentional absence of any value</w:t>
+            </w:r>
+          </w:p>
+        </w:tc>
+      </w:tr>
+      <w:tr>
+        <w:trPr>
+          <w:tblCellSpacing w:w="15" w:type="dxa"/>
+        </w:trPr>
+        <w:tc>
+          <w:tcPr>
+            <w:tcW w:w="0" w:type="auto"/>
+            <w:vAlign w:val="center"/>
+            <w:hideMark/>
+          </w:tcPr>
+          <w:p>
+            <w:pPr>
+              <w:spacing w:line="276" w:lineRule="auto"/>
+              <w:rPr>
+                <w:rFonts w:cstheme="minorHAnsi"/>
+              </w:rPr>
+            </w:pPr>
+            <w:r>
+              <w:rPr>
+                <w:rFonts w:cstheme="minorHAnsi"/>
+                <w:b/>
+                <w:bCs/>
+              </w:rPr>
+              <w:t>Undefined</w:t>
+            </w:r>
+          </w:p>
+        </w:tc>
+        <w:tc>
+          <w:tcPr>
+            <w:tcW w:w="0" w:type="auto"/>
+            <w:vAlign w:val="center"/>
+            <w:hideMark/>
+          </w:tcPr>
+          <w:p>
+            <w:pPr>
+              <w:spacing w:line="276" w:lineRule="auto"/>
+              <w:rPr>
+                <w:rFonts w:cstheme="minorHAnsi"/>
+              </w:rPr>
+            </w:pPr>
+            <w:r>
+              <w:rPr>
+                <w:rFonts w:cstheme="minorHAnsi"/>
+              </w:rPr>
+              <w:t>Variable declared but no value assigned (default)</w:t>
+            </w:r>
+          </w:p>
+        </w:tc>
+      </w:tr>
+    </w:tbl>
+    <w:p>
+      <w:pPr>
+        <w:spacing w:line="276" w:lineRule="auto"/>
+        <w:rPr>
+          <w:rFonts w:cstheme="minorHAnsi"/>
+        </w:rPr>
+      </w:pPr>
+      <w:r>
+        <w:rPr>
+          <w:rFonts w:cstheme="minorHAnsi"/>
+        </w:rPr>
+        <w:lastRenderedPageBreak/>
+        <w:pict w14:anchorId="71F1A7C4">
+          <v:rect id="_x0000_i1051" style="width:0;height:1.5pt" o:hralign="center" o:hrstd="t" o:hr="t" fillcolor="#a0a0a0" stroked="f"/>
+        </w:pict>
+      </w:r>
+    </w:p>
+    <w:p>
+      <w:pPr>
+        <w:spacing w:line="276" w:lineRule="auto"/>
+        <w:rPr>
+          <w:rFonts w:cstheme="minorHAnsi"/>
+          <w:b/>
+          <w:bCs/>
+        </w:rPr>
+      </w:pPr>
+      <w:r>
+        <w:rPr>
+          <w:rFonts w:cstheme="minorHAnsi"/>
+          <w:b/>
+          <w:bCs/>
+        </w:rPr>
+        <w:t>Random Numbers in JavaScript</w:t>
+      </w:r>
+    </w:p>
+    <w:p>
+      <w:pPr>
+        <w:spacing w:line="276" w:lineRule="auto"/>
+        <w:rPr>
+          <w:rFonts w:cstheme="minorHAnsi"/>
+        </w:rPr>
+      </w:pPr>
+      <w:r>
+        <w:rPr>
+          <w:rFonts w:cstheme="minorHAnsi"/>
+        </w:rPr>
+        <w:t xml:space="preserve">Math.random() returns a random decimal between </w:t>
+      </w:r>
+      <w:r>
+        <w:rPr>
+          <w:rFonts w:cstheme="minorHAnsi"/>
+          <w:b/>
+          <w:bCs/>
+        </w:rPr>
+        <w:t>0 (inclusive)</w:t>
+      </w:r>
+      <w:r>
+        <w:rPr>
+          <w:rFonts w:cstheme="minorHAnsi"/>
+        </w:rPr>
+        <w:t xml:space="preserve"> and </w:t>
+      </w:r>
+      <w:r>
+        <w:rPr>
+          <w:rFonts w:cstheme="minorHAnsi"/>
+          <w:b/>
+          <w:bCs/>
+        </w:rPr>
+        <w:t>1 (exclusive)</w:t>
+      </w:r>
+      <w:r>
+        <w:rPr>
+          <w:rFonts w:cstheme="minorHAnsi"/>
+        </w:rPr>
+        <w:t>.</w:t>
+      </w:r>
+    </w:p>
+    <w:p>
+      <w:pPr>
+        <w:spacing w:line="276" w:lineRule="auto"/>
+        <w:rPr>
+          <w:rFonts w:cstheme="minorHAnsi"/>
+          <w:b/>
+          <w:bCs/>
+        </w:rPr>
+      </w:pPr>
+      <w:r>
+        <w:rPr>
+          <w:rFonts w:cstheme="minorHAnsi"/>
+          <w:b/>
+          <w:bCs/>
+        </w:rPr>
+        <w:t>Generate random number between 1 and 10</w:t>
+      </w:r>
+    </w:p>
+    <w:p>
+      <w:pPr>
+        <w:pStyle w:val="CODE"/>
+      </w:pPr>
+      <w:r>
+        <w:t>const randomNumber = Math.floor(Math.random() * 10) + 1;</w:t>
+      </w:r>
+    </w:p>
+    <w:p>
+      <w:pPr>
+        <w:pStyle w:val="CODE"/>
+      </w:pPr>
+      <w:r>
+        <w:t>console.log(randomNumber);</w:t>
+      </w:r>
+    </w:p>
+    <w:p>
+      <w:pPr>
+        <w:pStyle w:val="CODE"/>
+      </w:pPr>
+      <w:r>
+        <w:t>Math.random() * 10 generates a decimal between 0 and 9.999...</w:t>
+      </w:r>
+    </w:p>
+    <w:p>
+      <w:pPr>
+        <w:pStyle w:val="CODE"/>
+      </w:pPr>
+      <w:r>
+        <w:t>Math.floor() rounds down to an integer between 0 and 9</w:t>
+      </w:r>
+    </w:p>
+    <w:p>
+      <w:pPr>
+        <w:pStyle w:val="CODE"/>
+      </w:pPr>
+      <w:r>
+        <w:t>Adding 1 shifts range to 1 through 10</w:t>
       </w:r>
     </w:p>
     <w:p>
@@ -2266,6 +3276,118 @@
     </w:lvl>
   </w:abstractNum>
   <w:abstractNum w:abstractNumId="2" w15:restartNumberingAfterBreak="0">
+    <w:nsid w:val="3DE94C59"/>
+    <w:multiLevelType w:val="hybridMultilevel"/>
+    <w:tmpl w:val="97226EB2"/>
+    <w:lvl w:ilvl="0" w:tplc="81D2BF3A">
+      <w:numFmt w:val="bullet"/>
+      <w:lvlText w:val=""/>
+      <w:lvlJc w:val="left"/>
+      <w:pPr>
+        <w:ind w:left="720" w:hanging="360"/>
+      </w:pPr>
+      <w:rPr>
+        <w:rFonts w:ascii="Wingdings" w:eastAsiaTheme="minorHAnsi" w:hAnsi="Wingdings" w:cstheme="minorBidi" w:hint="default"/>
+      </w:rPr>
+    </w:lvl>
+    <w:lvl w:ilvl="1" w:tplc="40090003" w:tentative="1">
+      <w:start w:val="1"/>
+      <w:numFmt w:val="bullet"/>
+      <w:lvlText w:val="o"/>
+      <w:lvlJc w:val="left"/>
+      <w:pPr>
+        <w:ind w:left="1440" w:hanging="360"/>
+      </w:pPr>
+      <w:rPr>
+        <w:rFonts w:ascii="Courier New" w:hAnsi="Courier New" w:cs="Courier New" w:hint="default"/>
+      </w:rPr>
+    </w:lvl>
+    <w:lvl w:ilvl="2" w:tplc="40090005" w:tentative="1">
+      <w:start w:val="1"/>
+      <w:numFmt w:val="bullet"/>
+      <w:lvlText w:val=""/>
+      <w:lvlJc w:val="left"/>
+      <w:pPr>
+        <w:ind w:left="2160" w:hanging="360"/>
+      </w:pPr>
+      <w:rPr>
+        <w:rFonts w:ascii="Wingdings" w:hAnsi="Wingdings" w:hint="default"/>
+      </w:rPr>
+    </w:lvl>
+    <w:lvl w:ilvl="3" w:tplc="40090001" w:tentative="1">
+      <w:start w:val="1"/>
+      <w:numFmt w:val="bullet"/>
+      <w:lvlText w:val=""/>
+      <w:lvlJc w:val="left"/>
+      <w:pPr>
+        <w:ind w:left="2880" w:hanging="360"/>
+      </w:pPr>
+      <w:rPr>
+        <w:rFonts w:ascii="Symbol" w:hAnsi="Symbol" w:hint="default"/>
+      </w:rPr>
+    </w:lvl>
+    <w:lvl w:ilvl="4" w:tplc="40090003" w:tentative="1">
+      <w:start w:val="1"/>
+      <w:numFmt w:val="bullet"/>
+      <w:lvlText w:val="o"/>
+      <w:lvlJc w:val="left"/>
+      <w:pPr>
+        <w:ind w:left="3600" w:hanging="360"/>
+      </w:pPr>
+      <w:rPr>
+        <w:rFonts w:ascii="Courier New" w:hAnsi="Courier New" w:cs="Courier New" w:hint="default"/>
+      </w:rPr>
+    </w:lvl>
+    <w:lvl w:ilvl="5" w:tplc="40090005" w:tentative="1">
+      <w:start w:val="1"/>
+      <w:numFmt w:val="bullet"/>
+      <w:lvlText w:val=""/>
+      <w:lvlJc w:val="left"/>
+      <w:pPr>
+        <w:ind w:left="4320" w:hanging="360"/>
+      </w:pPr>
+      <w:rPr>
+        <w:rFonts w:ascii="Wingdings" w:hAnsi="Wingdings" w:hint="default"/>
+      </w:rPr>
+    </w:lvl>
+    <w:lvl w:ilvl="6" w:tplc="40090001" w:tentative="1">
+      <w:start w:val="1"/>
+      <w:numFmt w:val="bullet"/>
+      <w:lvlText w:val=""/>
+      <w:lvlJc w:val="left"/>
+      <w:pPr>
+        <w:ind w:left="5040" w:hanging="360"/>
+      </w:pPr>
+      <w:rPr>
+        <w:rFonts w:ascii="Symbol" w:hAnsi="Symbol" w:hint="default"/>
+      </w:rPr>
+    </w:lvl>
+    <w:lvl w:ilvl="7" w:tplc="40090003" w:tentative="1">
+      <w:start w:val="1"/>
+      <w:numFmt w:val="bullet"/>
+      <w:lvlText w:val="o"/>
+      <w:lvlJc w:val="left"/>
+      <w:pPr>
+        <w:ind w:left="5760" w:hanging="360"/>
+      </w:pPr>
+      <w:rPr>
+        <w:rFonts w:ascii="Courier New" w:hAnsi="Courier New" w:cs="Courier New" w:hint="default"/>
+      </w:rPr>
+    </w:lvl>
+    <w:lvl w:ilvl="8" w:tplc="40090005" w:tentative="1">
+      <w:start w:val="1"/>
+      <w:numFmt w:val="bullet"/>
+      <w:lvlText w:val=""/>
+      <w:lvlJc w:val="left"/>
+      <w:pPr>
+        <w:ind w:left="6480" w:hanging="360"/>
+      </w:pPr>
+      <w:rPr>
+        <w:rFonts w:ascii="Wingdings" w:hAnsi="Wingdings" w:hint="default"/>
+      </w:rPr>
+    </w:lvl>
+  </w:abstractNum>
+  <w:abstractNum w:abstractNumId="3" w15:restartNumberingAfterBreak="0">
     <w:nsid w:val="57813551"/>
     <w:multiLevelType w:val="multilevel"/>
     <w:tmpl w:val="4BE28924"/>
@@ -2414,7 +3536,7 @@
       </w:rPr>
     </w:lvl>
   </w:abstractNum>
-  <w:abstractNum w:abstractNumId="3" w15:restartNumberingAfterBreak="0">
+  <w:abstractNum w:abstractNumId="4" w15:restartNumberingAfterBreak="0">
     <w:nsid w:val="5B2F57F6"/>
     <w:multiLevelType w:val="multilevel"/>
     <w:tmpl w:val="9A1EF146"/>
@@ -2563,7 +3685,156 @@
       </w:rPr>
     </w:lvl>
   </w:abstractNum>
-  <w:abstractNum w:abstractNumId="4" w15:restartNumberingAfterBreak="0">
+  <w:abstractNum w:abstractNumId="5" w15:restartNumberingAfterBreak="0">
+    <w:nsid w:val="72E91815"/>
+    <w:multiLevelType w:val="multilevel"/>
+    <w:tmpl w:val="13088C9E"/>
+    <w:lvl w:ilvl="0">
+      <w:start w:val="1"/>
+      <w:numFmt w:val="bullet"/>
+      <w:lvlText w:val=""/>
+      <w:lvlJc w:val="left"/>
+      <w:pPr>
+        <w:tabs>
+          <w:tab w:val="num" w:pos="720"/>
+        </w:tabs>
+        <w:ind w:left="720" w:hanging="360"/>
+      </w:pPr>
+      <w:rPr>
+        <w:rFonts w:ascii="Symbol" w:hAnsi="Symbol" w:hint="default"/>
+        <w:sz w:val="20"/>
+      </w:rPr>
+    </w:lvl>
+    <w:lvl w:ilvl="1" w:tentative="1">
+      <w:start w:val="1"/>
+      <w:numFmt w:val="bullet"/>
+      <w:lvlText w:val="o"/>
+      <w:lvlJc w:val="left"/>
+      <w:pPr>
+        <w:tabs>
+          <w:tab w:val="num" w:pos="1440"/>
+        </w:tabs>
+        <w:ind w:left="1440" w:hanging="360"/>
+      </w:pPr>
+      <w:rPr>
+        <w:rFonts w:ascii="Courier New" w:hAnsi="Courier New" w:hint="default"/>
+        <w:sz w:val="20"/>
+      </w:rPr>
+    </w:lvl>
+    <w:lvl w:ilvl="2" w:tentative="1">
+      <w:start w:val="1"/>
+      <w:numFmt w:val="bullet"/>
+      <w:lvlText w:val=""/>
+      <w:lvlJc w:val="left"/>
+      <w:pPr>
+        <w:tabs>
+          <w:tab w:val="num" w:pos="2160"/>
+        </w:tabs>
+        <w:ind w:left="2160" w:hanging="360"/>
+      </w:pPr>
+      <w:rPr>
+        <w:rFonts w:ascii="Wingdings" w:hAnsi="Wingdings" w:hint="default"/>
+        <w:sz w:val="20"/>
+      </w:rPr>
+    </w:lvl>
+    <w:lvl w:ilvl="3" w:tentative="1">
+      <w:start w:val="1"/>
+      <w:numFmt w:val="bullet"/>
+      <w:lvlText w:val=""/>
+      <w:lvlJc w:val="left"/>
+      <w:pPr>
+        <w:tabs>
+          <w:tab w:val="num" w:pos="2880"/>
+        </w:tabs>
+        <w:ind w:left="2880" w:hanging="360"/>
+      </w:pPr>
+      <w:rPr>
+        <w:rFonts w:ascii="Wingdings" w:hAnsi="Wingdings" w:hint="default"/>
+        <w:sz w:val="20"/>
+      </w:rPr>
+    </w:lvl>
+    <w:lvl w:ilvl="4" w:tentative="1">
+      <w:start w:val="1"/>
+      <w:numFmt w:val="bullet"/>
+      <w:lvlText w:val=""/>
+      <w:lvlJc w:val="left"/>
+      <w:pPr>
+        <w:tabs>
+          <w:tab w:val="num" w:pos="3600"/>
+        </w:tabs>
+        <w:ind w:left="3600" w:hanging="360"/>
+      </w:pPr>
+      <w:rPr>
+        <w:rFonts w:ascii="Wingdings" w:hAnsi="Wingdings" w:hint="default"/>
+        <w:sz w:val="20"/>
+      </w:rPr>
+    </w:lvl>
+    <w:lvl w:ilvl="5" w:tentative="1">
+      <w:start w:val="1"/>
+      <w:numFmt w:val="bullet"/>
+      <w:lvlText w:val=""/>
+      <w:lvlJc w:val="left"/>
+      <w:pPr>
+        <w:tabs>
+          <w:tab w:val="num" w:pos="4320"/>
+        </w:tabs>
+        <w:ind w:left="4320" w:hanging="360"/>
+      </w:pPr>
+      <w:rPr>
+        <w:rFonts w:ascii="Wingdings" w:hAnsi="Wingdings" w:hint="default"/>
+        <w:sz w:val="20"/>
+      </w:rPr>
+    </w:lvl>
+    <w:lvl w:ilvl="6" w:tentative="1">
+      <w:start w:val="1"/>
+      <w:numFmt w:val="bullet"/>
+      <w:lvlText w:val=""/>
+      <w:lvlJc w:val="left"/>
+      <w:pPr>
+        <w:tabs>
+          <w:tab w:val="num" w:pos="5040"/>
+        </w:tabs>
+        <w:ind w:left="5040" w:hanging="360"/>
+      </w:pPr>
+      <w:rPr>
+        <w:rFonts w:ascii="Wingdings" w:hAnsi="Wingdings" w:hint="default"/>
+        <w:sz w:val="20"/>
+      </w:rPr>
+    </w:lvl>
+    <w:lvl w:ilvl="7" w:tentative="1">
+      <w:start w:val="1"/>
+      <w:numFmt w:val="bullet"/>
+      <w:lvlText w:val=""/>
+      <w:lvlJc w:val="left"/>
+      <w:pPr>
+        <w:tabs>
+          <w:tab w:val="num" w:pos="5760"/>
+        </w:tabs>
+        <w:ind w:left="5760" w:hanging="360"/>
+      </w:pPr>
+      <w:rPr>
+        <w:rFonts w:ascii="Wingdings" w:hAnsi="Wingdings" w:hint="default"/>
+        <w:sz w:val="20"/>
+      </w:rPr>
+    </w:lvl>
+    <w:lvl w:ilvl="8" w:tentative="1">
+      <w:start w:val="1"/>
+      <w:numFmt w:val="bullet"/>
+      <w:lvlText w:val=""/>
+      <w:lvlJc w:val="left"/>
+      <w:pPr>
+        <w:tabs>
+          <w:tab w:val="num" w:pos="6480"/>
+        </w:tabs>
+        <w:ind w:left="6480" w:hanging="360"/>
+      </w:pPr>
+      <w:rPr>
+        <w:rFonts w:ascii="Wingdings" w:hAnsi="Wingdings" w:hint="default"/>
+        <w:sz w:val="20"/>
+      </w:rPr>
+    </w:lvl>
+  </w:abstractNum>
+  <w:abstractNum w:abstractNumId="6" w15:restartNumberingAfterBreak="0">
     <w:nsid w:val="77717C86"/>
     <w:multiLevelType w:val="multilevel"/>
     <w:tmpl w:val="EC5C29BA"/>
@@ -2712,7 +3983,7 @@
       </w:rPr>
     </w:lvl>
   </w:abstractNum>
-  <w:abstractNum w:abstractNumId="5" w15:restartNumberingAfterBreak="0">
+  <w:abstractNum w:abstractNumId="7" w15:restartNumberingAfterBreak="0">
     <w:nsid w:val="7AE62ACB"/>
     <w:multiLevelType w:val="multilevel"/>
     <w:tmpl w:val="E1BEFC0E"/>
@@ -2862,22 +4133,28 @@
     </w:lvl>
   </w:abstractNum>
   <w:num w:numId="1" w16cid:durableId="745997598">
-    <w:abstractNumId w:val="5"/>
+    <w:abstractNumId w:val="7"/>
   </w:num>
   <w:num w:numId="2" w16cid:durableId="24141478">
     <w:abstractNumId w:val="1"/>
   </w:num>
   <w:num w:numId="3" w16cid:durableId="1224179517">
-    <w:abstractNumId w:val="2"/>
+    <w:abstractNumId w:val="3"/>
   </w:num>
   <w:num w:numId="4" w16cid:durableId="641421103">
-    <w:abstractNumId w:val="4"/>
+    <w:abstractNumId w:val="6"/>
   </w:num>
   <w:num w:numId="5" w16cid:durableId="1606419502">
-    <w:abstractNumId w:val="3"/>
+    <w:abstractNumId w:val="4"/>
   </w:num>
   <w:num w:numId="6" w16cid:durableId="784422513">
     <w:abstractNumId w:val="0"/>
+  </w:num>
+  <w:num w:numId="7" w16cid:durableId="573004864">
+    <w:abstractNumId w:val="2"/>
+  </w:num>
+  <w:num w:numId="8" w16cid:durableId="2063016041">
+    <w:abstractNumId w:val="5"/>
   </w:num>
 </w:numbering>
 </file>

</xml_diff>

<commit_message>
Successfully Created My First Java Script File
</commit_message>
<xml_diff>
--- a/Notes/JAVASCRIPT - Notes.docx
+++ b/Notes/JAVASCRIPT - Notes.docx
@@ -2011,6 +2011,12 @@
           <w:rFonts w:cstheme="minorHAnsi"/>
         </w:rPr>
         <w:t>is also used but it’s a traditional way of declaring a variable</w:t>
+      </w:r>
+      <w:r>
+        <w:rPr>
+          <w:rFonts w:cstheme="minorHAnsi"/>
+        </w:rPr>
+        <w:t xml:space="preserve"> it act’s same like let.</w:t>
       </w:r>
     </w:p>
     <w:p>
@@ -2544,7 +2550,7 @@
           <w:rFonts w:cstheme="minorHAnsi"/>
         </w:rPr>
         <w:pict w14:anchorId="463FEA77">
-          <v:rect id="_x0000_i1049" style="width:0;height:1.5pt" o:hralign="center" o:hrstd="t" o:hr="t" fillcolor="#a0a0a0" stroked="f"/>
+          <v:rect id="_x0000_i1031" style="width:0;height:1.5pt" o:hralign="center" o:hrstd="t" o:hr="t" fillcolor="#a0a0a0" stroked="f"/>
         </w:pict>
       </w:r>
     </w:p>
@@ -2629,7 +2635,7 @@
           <w:rFonts w:cstheme="minorHAnsi"/>
         </w:rPr>
         <w:pict w14:anchorId="1D12B68B">
-          <v:rect id="_x0000_i1050" style="width:0;height:1.5pt" o:hralign="center" o:hrstd="t" o:hr="t" fillcolor="#a0a0a0" stroked="f"/>
+          <v:rect id="_x0000_i1032" style="width:0;height:1.5pt" o:hralign="center" o:hrstd="t" o:hr="t" fillcolor="#a0a0a0" stroked="f"/>
         </w:pict>
       </w:r>
     </w:p>
@@ -2835,7 +2841,7 @@
         </w:rPr>
         <w:lastRenderedPageBreak/>
         <w:pict w14:anchorId="71F1A7C4">
-          <v:rect id="_x0000_i1051" style="width:0;height:1.5pt" o:hralign="center" o:hrstd="t" o:hr="t" fillcolor="#a0a0a0" stroked="f"/>
+          <v:rect id="_x0000_i1033" style="width:0;height:1.5pt" o:hralign="center" o:hrstd="t" o:hr="t" fillcolor="#a0a0a0" stroked="f"/>
         </w:pict>
       </w:r>
     </w:p>
@@ -2938,25 +2944,287 @@
         <w:pStyle w:val="CODE"/>
       </w:pPr>
       <w:r>
-        <w:t>Math.random() * 10 generates a decimal between 0 and 9.999...</w:t>
-      </w:r>
-    </w:p>
-    <w:p>
-      <w:pPr>
-        <w:pStyle w:val="CODE"/>
-      </w:pPr>
-      <w:r>
-        <w:t>Math.floor() rounds down to an integer between 0 and 9</w:t>
-      </w:r>
-    </w:p>
-    <w:p>
-      <w:pPr>
-        <w:pStyle w:val="CODE"/>
-      </w:pPr>
-      <w:r>
+        <w:t xml:space="preserve">Math.random() </w:t>
+      </w:r>
+      <w:r>
+        <w:t xml:space="preserve">* 10 </w:t>
+      </w:r>
+      <w:r>
+        <w:rPr>
+          <w:color w:val="EE0000"/>
+        </w:rPr>
+        <w:t>generates a decimal between 0 and 9.999...</w:t>
+      </w:r>
+    </w:p>
+    <w:p>
+      <w:pPr>
+        <w:pStyle w:val="CODE"/>
+        <w:rPr>
+          <w:color w:val="EE0000"/>
+        </w:rPr>
+      </w:pPr>
+      <w:r>
+        <w:t xml:space="preserve">Math.floor() </w:t>
+      </w:r>
+      <w:r>
+        <w:rPr>
+          <w:color w:val="EE0000"/>
+        </w:rPr>
+        <w:t>rounds down to an integer between 0 and 9</w:t>
+      </w:r>
+    </w:p>
+    <w:p>
+      <w:pPr>
+        <w:pStyle w:val="CODE"/>
+        <w:rPr>
+          <w:color w:val="EE0000"/>
+        </w:rPr>
+      </w:pPr>
+      <w:r>
+        <w:rPr>
+          <w:color w:val="EE0000"/>
+        </w:rPr>
         <w:t>Adding 1 shifts range to 1 through 10</w:t>
       </w:r>
     </w:p>
+    <w:p>
+      <w:pPr>
+        <w:pStyle w:val="CODE"/>
+      </w:pPr>
+    </w:p>
+    <w:p>
+      <w:pPr>
+        <w:pStyle w:val="Heading2"/>
+      </w:pPr>
+      <w:r>
+        <w:t>Comparision Operators</w:t>
+      </w:r>
+      <w:r>
+        <w:t>(&lt;, &gt;, ==, &lt;=, &gt;=, !=, ===)</w:t>
+      </w:r>
+    </w:p>
+    <w:p/>
+    <w:p/>
+    <w:p>
+      <w:pPr>
+        <w:pStyle w:val="ListParagraph"/>
+        <w:numPr>
+          <w:ilvl w:val="0"/>
+          <w:numId w:val="9"/>
+        </w:numPr>
+      </w:pPr>
+      <w:r>
+        <w:t>Double Equality(==)</w:t>
+      </w:r>
+      <w:r>
+        <w:t xml:space="preserve"> -&gt; It ignore about the data types just checks the values</w:t>
+      </w:r>
+    </w:p>
+    <w:p>
+      <w:pPr>
+        <w:pStyle w:val="CODE"/>
+      </w:pPr>
+      <w:r>
+        <w:t>12 == '12';</w:t>
+      </w:r>
+    </w:p>
+    <w:p>
+      <w:pPr>
+        <w:pStyle w:val="CODE"/>
+      </w:pPr>
+      <w:r>
+        <w:t>Null == undefined;</w:t>
+      </w:r>
+    </w:p>
+    <w:p>
+      <w:pPr>
+        <w:pStyle w:val="CODE"/>
+        <w:numPr>
+          <w:ilvl w:val="0"/>
+          <w:numId w:val="9"/>
+        </w:numPr>
+      </w:pPr>
+      <w:r>
+        <w:t>T</w:t>
+      </w:r>
+      <w:r>
+        <w:t>rue</w:t>
+      </w:r>
+    </w:p>
+    <w:p>
+      <w:pPr>
+        <w:pStyle w:val="CODE"/>
+      </w:pPr>
+    </w:p>
+    <w:p>
+      <w:pPr>
+        <w:pStyle w:val="ListParagraph"/>
+        <w:numPr>
+          <w:ilvl w:val="0"/>
+          <w:numId w:val="9"/>
+        </w:numPr>
+      </w:pPr>
+      <w:r>
+        <w:t>Triple Equality(===)</w:t>
+      </w:r>
+      <w:r>
+        <w:t xml:space="preserve"> -&gt; </w:t>
+      </w:r>
+      <w:r>
+        <w:t xml:space="preserve"> It cares about the data types</w:t>
+      </w:r>
+      <w:r>
+        <w:t xml:space="preserve"> -&gt; preferable</w:t>
+      </w:r>
+    </w:p>
+    <w:p>
+      <w:pPr>
+        <w:pStyle w:val="CODE"/>
+      </w:pPr>
+      <w:r>
+        <w:t>12 === '12';</w:t>
+      </w:r>
+    </w:p>
+    <w:p>
+      <w:pPr>
+        <w:pStyle w:val="CODE"/>
+        <w:numPr>
+          <w:ilvl w:val="0"/>
+          <w:numId w:val="9"/>
+        </w:numPr>
+      </w:pPr>
+      <w:r>
+        <w:t>F</w:t>
+      </w:r>
+      <w:r>
+        <w:t>alse</w:t>
+      </w:r>
+    </w:p>
+    <w:p>
+      <w:pPr>
+        <w:pStyle w:val="CODE"/>
+      </w:pPr>
+    </w:p>
+    <w:p>
+      <w:pPr>
+        <w:pStyle w:val="CODE"/>
+      </w:pPr>
+      <w:r>
+        <w:drawing>
+          <wp:inline distT="0" distB="0" distL="0" distR="0" wp14:anchorId="24126FC0" wp14:editId="5845391E">
+            <wp:extent cx="2794478" cy="2155372"/>
+            <wp:effectExtent l="0" t="0" r="6350" b="0"/>
+            <wp:docPr id="705055857" name="Picture 1"/>
+            <wp:cNvGraphicFramePr>
+              <a:graphicFrameLocks xmlns:a="http://schemas.openxmlformats.org/drawingml/2006/main" noChangeAspect="1"/>
+            </wp:cNvGraphicFramePr>
+            <a:graphic xmlns:a="http://schemas.openxmlformats.org/drawingml/2006/main">
+              <a:graphicData uri="http://schemas.openxmlformats.org/drawingml/2006/picture">
+                <pic:pic xmlns:pic="http://schemas.openxmlformats.org/drawingml/2006/picture">
+                  <pic:nvPicPr>
+                    <pic:cNvPr id="705055857" name=""/>
+                    <pic:cNvPicPr/>
+                  </pic:nvPicPr>
+                  <pic:blipFill>
+                    <a:blip r:embed="rId6"/>
+                    <a:stretch>
+                      <a:fillRect/>
+                    </a:stretch>
+                  </pic:blipFill>
+                  <pic:spPr>
+                    <a:xfrm>
+                      <a:off x="0" y="0"/>
+                      <a:ext cx="2813239" cy="2169842"/>
+                    </a:xfrm>
+                    <a:prstGeom prst="rect">
+                      <a:avLst/>
+                    </a:prstGeom>
+                  </pic:spPr>
+                </pic:pic>
+              </a:graphicData>
+            </a:graphic>
+          </wp:inline>
+        </w:drawing>
+      </w:r>
+      <w:r>
+        <w:drawing>
+          <wp:anchor distT="0" distB="0" distL="114300" distR="114300" simplePos="0" relativeHeight="251658240" behindDoc="0" locked="0" layoutInCell="1" allowOverlap="1" wp14:anchorId="43081AE6" wp14:editId="2C557BA5">
+            <wp:simplePos x="457200" y="6727371"/>
+            <wp:positionH relativeFrom="column">
+              <wp:align>left</wp:align>
+            </wp:positionH>
+            <wp:positionV relativeFrom="paragraph">
+              <wp:align>top</wp:align>
+            </wp:positionV>
+            <wp:extent cx="3342096" cy="2145251"/>
+            <wp:effectExtent l="0" t="0" r="0" b="7620"/>
+            <wp:wrapSquare wrapText="bothSides"/>
+            <wp:docPr id="1797934278" name="Picture 1"/>
+            <wp:cNvGraphicFramePr>
+              <a:graphicFrameLocks xmlns:a="http://schemas.openxmlformats.org/drawingml/2006/main" noChangeAspect="1"/>
+            </wp:cNvGraphicFramePr>
+            <a:graphic xmlns:a="http://schemas.openxmlformats.org/drawingml/2006/main">
+              <a:graphicData uri="http://schemas.openxmlformats.org/drawingml/2006/picture">
+                <pic:pic xmlns:pic="http://schemas.openxmlformats.org/drawingml/2006/picture">
+                  <pic:nvPicPr>
+                    <pic:cNvPr id="1797934278" name=""/>
+                    <pic:cNvPicPr/>
+                  </pic:nvPicPr>
+                  <pic:blipFill>
+                    <a:blip r:embed="rId7" cstate="print">
+                      <a:extLst>
+                        <a:ext uri="{28A0092B-C50C-407E-A947-70E740481C1C}">
+                          <a14:useLocalDpi xmlns:a14="http://schemas.microsoft.com/office/drawing/2010/main" val="0"/>
+                        </a:ext>
+                      </a:extLst>
+                    </a:blip>
+                    <a:stretch>
+                      <a:fillRect/>
+                    </a:stretch>
+                  </pic:blipFill>
+                  <pic:spPr>
+                    <a:xfrm>
+                      <a:off x="0" y="0"/>
+                      <a:ext cx="3342096" cy="2145251"/>
+                    </a:xfrm>
+                    <a:prstGeom prst="rect">
+                      <a:avLst/>
+                    </a:prstGeom>
+                  </pic:spPr>
+                </pic:pic>
+              </a:graphicData>
+            </a:graphic>
+          </wp:anchor>
+        </w:drawing>
+      </w:r>
+      <w:r>
+        <w:br w:type="textWrapping" w:clear="all"/>
+      </w:r>
+    </w:p>
+    <w:p>
+      <w:pPr>
+        <w:pStyle w:val="CODE"/>
+      </w:pPr>
+      <w:r>
+        <w:t>parseInt("8783");</w:t>
+      </w:r>
+    </w:p>
+    <w:p>
+      <w:pPr>
+        <w:pStyle w:val="CODE"/>
+        <w:numPr>
+          <w:ilvl w:val="0"/>
+          <w:numId w:val="9"/>
+        </w:numPr>
+      </w:pPr>
+      <w:r>
+        <w:t>8783</w:t>
+      </w:r>
+      <w:r>
+        <w:tab/>
+      </w:r>
+    </w:p>
+    <w:p/>
     <w:p>
       <w:pPr>
         <w:spacing w:line="276" w:lineRule="auto"/>
@@ -3276,6 +3544,119 @@
     </w:lvl>
   </w:abstractNum>
   <w:abstractNum w:abstractNumId="2" w15:restartNumberingAfterBreak="0">
+    <w:nsid w:val="3D261A15"/>
+    <w:multiLevelType w:val="hybridMultilevel"/>
+    <w:tmpl w:val="60A045E4"/>
+    <w:lvl w:ilvl="0" w:tplc="032AA65A">
+      <w:start w:val="12"/>
+      <w:numFmt w:val="bullet"/>
+      <w:lvlText w:val=""/>
+      <w:lvlJc w:val="left"/>
+      <w:pPr>
+        <w:ind w:left="720" w:hanging="360"/>
+      </w:pPr>
+      <w:rPr>
+        <w:rFonts w:ascii="Wingdings" w:eastAsiaTheme="minorHAnsi" w:hAnsi="Wingdings" w:cstheme="minorBidi" w:hint="default"/>
+      </w:rPr>
+    </w:lvl>
+    <w:lvl w:ilvl="1" w:tplc="40090003" w:tentative="1">
+      <w:start w:val="1"/>
+      <w:numFmt w:val="bullet"/>
+      <w:lvlText w:val="o"/>
+      <w:lvlJc w:val="left"/>
+      <w:pPr>
+        <w:ind w:left="1440" w:hanging="360"/>
+      </w:pPr>
+      <w:rPr>
+        <w:rFonts w:ascii="Courier New" w:hAnsi="Courier New" w:cs="Courier New" w:hint="default"/>
+      </w:rPr>
+    </w:lvl>
+    <w:lvl w:ilvl="2" w:tplc="40090005" w:tentative="1">
+      <w:start w:val="1"/>
+      <w:numFmt w:val="bullet"/>
+      <w:lvlText w:val=""/>
+      <w:lvlJc w:val="left"/>
+      <w:pPr>
+        <w:ind w:left="2160" w:hanging="360"/>
+      </w:pPr>
+      <w:rPr>
+        <w:rFonts w:ascii="Wingdings" w:hAnsi="Wingdings" w:hint="default"/>
+      </w:rPr>
+    </w:lvl>
+    <w:lvl w:ilvl="3" w:tplc="40090001" w:tentative="1">
+      <w:start w:val="1"/>
+      <w:numFmt w:val="bullet"/>
+      <w:lvlText w:val=""/>
+      <w:lvlJc w:val="left"/>
+      <w:pPr>
+        <w:ind w:left="2880" w:hanging="360"/>
+      </w:pPr>
+      <w:rPr>
+        <w:rFonts w:ascii="Symbol" w:hAnsi="Symbol" w:hint="default"/>
+      </w:rPr>
+    </w:lvl>
+    <w:lvl w:ilvl="4" w:tplc="40090003" w:tentative="1">
+      <w:start w:val="1"/>
+      <w:numFmt w:val="bullet"/>
+      <w:lvlText w:val="o"/>
+      <w:lvlJc w:val="left"/>
+      <w:pPr>
+        <w:ind w:left="3600" w:hanging="360"/>
+      </w:pPr>
+      <w:rPr>
+        <w:rFonts w:ascii="Courier New" w:hAnsi="Courier New" w:cs="Courier New" w:hint="default"/>
+      </w:rPr>
+    </w:lvl>
+    <w:lvl w:ilvl="5" w:tplc="40090005" w:tentative="1">
+      <w:start w:val="1"/>
+      <w:numFmt w:val="bullet"/>
+      <w:lvlText w:val=""/>
+      <w:lvlJc w:val="left"/>
+      <w:pPr>
+        <w:ind w:left="4320" w:hanging="360"/>
+      </w:pPr>
+      <w:rPr>
+        <w:rFonts w:ascii="Wingdings" w:hAnsi="Wingdings" w:hint="default"/>
+      </w:rPr>
+    </w:lvl>
+    <w:lvl w:ilvl="6" w:tplc="40090001" w:tentative="1">
+      <w:start w:val="1"/>
+      <w:numFmt w:val="bullet"/>
+      <w:lvlText w:val=""/>
+      <w:lvlJc w:val="left"/>
+      <w:pPr>
+        <w:ind w:left="5040" w:hanging="360"/>
+      </w:pPr>
+      <w:rPr>
+        <w:rFonts w:ascii="Symbol" w:hAnsi="Symbol" w:hint="default"/>
+      </w:rPr>
+    </w:lvl>
+    <w:lvl w:ilvl="7" w:tplc="40090003" w:tentative="1">
+      <w:start w:val="1"/>
+      <w:numFmt w:val="bullet"/>
+      <w:lvlText w:val="o"/>
+      <w:lvlJc w:val="left"/>
+      <w:pPr>
+        <w:ind w:left="5760" w:hanging="360"/>
+      </w:pPr>
+      <w:rPr>
+        <w:rFonts w:ascii="Courier New" w:hAnsi="Courier New" w:cs="Courier New" w:hint="default"/>
+      </w:rPr>
+    </w:lvl>
+    <w:lvl w:ilvl="8" w:tplc="40090005" w:tentative="1">
+      <w:start w:val="1"/>
+      <w:numFmt w:val="bullet"/>
+      <w:lvlText w:val=""/>
+      <w:lvlJc w:val="left"/>
+      <w:pPr>
+        <w:ind w:left="6480" w:hanging="360"/>
+      </w:pPr>
+      <w:rPr>
+        <w:rFonts w:ascii="Wingdings" w:hAnsi="Wingdings" w:hint="default"/>
+      </w:rPr>
+    </w:lvl>
+  </w:abstractNum>
+  <w:abstractNum w:abstractNumId="3" w15:restartNumberingAfterBreak="0">
     <w:nsid w:val="3DE94C59"/>
     <w:multiLevelType w:val="hybridMultilevel"/>
     <w:tmpl w:val="97226EB2"/>
@@ -3387,7 +3768,7 @@
       </w:rPr>
     </w:lvl>
   </w:abstractNum>
-  <w:abstractNum w:abstractNumId="3" w15:restartNumberingAfterBreak="0">
+  <w:abstractNum w:abstractNumId="4" w15:restartNumberingAfterBreak="0">
     <w:nsid w:val="57813551"/>
     <w:multiLevelType w:val="multilevel"/>
     <w:tmpl w:val="4BE28924"/>
@@ -3536,7 +3917,7 @@
       </w:rPr>
     </w:lvl>
   </w:abstractNum>
-  <w:abstractNum w:abstractNumId="4" w15:restartNumberingAfterBreak="0">
+  <w:abstractNum w:abstractNumId="5" w15:restartNumberingAfterBreak="0">
     <w:nsid w:val="5B2F57F6"/>
     <w:multiLevelType w:val="multilevel"/>
     <w:tmpl w:val="9A1EF146"/>
@@ -3685,7 +4066,7 @@
       </w:rPr>
     </w:lvl>
   </w:abstractNum>
-  <w:abstractNum w:abstractNumId="5" w15:restartNumberingAfterBreak="0">
+  <w:abstractNum w:abstractNumId="6" w15:restartNumberingAfterBreak="0">
     <w:nsid w:val="72E91815"/>
     <w:multiLevelType w:val="multilevel"/>
     <w:tmpl w:val="13088C9E"/>
@@ -3834,7 +4215,7 @@
       </w:rPr>
     </w:lvl>
   </w:abstractNum>
-  <w:abstractNum w:abstractNumId="6" w15:restartNumberingAfterBreak="0">
+  <w:abstractNum w:abstractNumId="7" w15:restartNumberingAfterBreak="0">
     <w:nsid w:val="77717C86"/>
     <w:multiLevelType w:val="multilevel"/>
     <w:tmpl w:val="EC5C29BA"/>
@@ -3983,7 +4364,7 @@
       </w:rPr>
     </w:lvl>
   </w:abstractNum>
-  <w:abstractNum w:abstractNumId="7" w15:restartNumberingAfterBreak="0">
+  <w:abstractNum w:abstractNumId="8" w15:restartNumberingAfterBreak="0">
     <w:nsid w:val="7AE62ACB"/>
     <w:multiLevelType w:val="multilevel"/>
     <w:tmpl w:val="E1BEFC0E"/>
@@ -4133,28 +4514,31 @@
     </w:lvl>
   </w:abstractNum>
   <w:num w:numId="1" w16cid:durableId="745997598">
-    <w:abstractNumId w:val="7"/>
+    <w:abstractNumId w:val="8"/>
   </w:num>
   <w:num w:numId="2" w16cid:durableId="24141478">
     <w:abstractNumId w:val="1"/>
   </w:num>
   <w:num w:numId="3" w16cid:durableId="1224179517">
-    <w:abstractNumId w:val="3"/>
+    <w:abstractNumId w:val="4"/>
   </w:num>
   <w:num w:numId="4" w16cid:durableId="641421103">
-    <w:abstractNumId w:val="6"/>
+    <w:abstractNumId w:val="7"/>
   </w:num>
   <w:num w:numId="5" w16cid:durableId="1606419502">
-    <w:abstractNumId w:val="4"/>
+    <w:abstractNumId w:val="5"/>
   </w:num>
   <w:num w:numId="6" w16cid:durableId="784422513">
     <w:abstractNumId w:val="0"/>
   </w:num>
   <w:num w:numId="7" w16cid:durableId="573004864">
-    <w:abstractNumId w:val="2"/>
+    <w:abstractNumId w:val="3"/>
   </w:num>
   <w:num w:numId="8" w16cid:durableId="2063016041">
-    <w:abstractNumId w:val="5"/>
+    <w:abstractNumId w:val="6"/>
+  </w:num>
+  <w:num w:numId="9" w16cid:durableId="2007007170">
+    <w:abstractNumId w:val="2"/>
   </w:num>
 </w:numbering>
 </file>

</xml_diff>

<commit_message>
Added javascript object literals
</commit_message>
<xml_diff>
--- a/Notes/JAVASCRIPT - Notes.docx
+++ b/Notes/JAVASCRIPT - Notes.docx
@@ -3691,6 +3691,9 @@
       <w:r>
         <w:t>Includes -&gt; look for a value</w:t>
       </w:r>
+      <w:r>
+        <w:t xml:space="preserve">   </w:t>
+      </w:r>
     </w:p>
     <w:p>
       <w:r>
@@ -3740,10 +3743,187 @@
         <w:t>ray</w:t>
       </w:r>
     </w:p>
+    <w:p>
+      <w:pPr>
+        <w:pStyle w:val="Heading2"/>
+      </w:pPr>
+      <w:r>
+        <w:t>Javascript Object Literals</w:t>
+      </w:r>
+    </w:p>
+    <w:p>
+      <w:r>
+        <w:t xml:space="preserve">Objects are collection of preoperties… it is similar like dictionaries in python </w:t>
+      </w:r>
+    </w:p>
+    <w:p>
+      <w:r>
+        <w:t>Properties here are key-value pairs</w:t>
+      </w:r>
+    </w:p>
+    <w:p>
+      <w:pPr>
+        <w:pStyle w:val="CODE"/>
+        <w:spacing w:after="0"/>
+      </w:pPr>
+      <w:r>
+        <w:t>let person = {</w:t>
+      </w:r>
+    </w:p>
+    <w:p>
+      <w:pPr>
+        <w:pStyle w:val="CODE"/>
+        <w:spacing w:after="0"/>
+      </w:pPr>
+      <w:r>
+        <w:t xml:space="preserve">  name: "Alice",</w:t>
+      </w:r>
+      <w:r>
+        <w:t xml:space="preserve">           // person.name -&gt; Alice</w:t>
+      </w:r>
+    </w:p>
+    <w:p>
+      <w:pPr>
+        <w:pStyle w:val="CODE"/>
+        <w:spacing w:after="0"/>
+      </w:pPr>
+      <w:r>
+        <w:t xml:space="preserve">  age: 25,</w:t>
+      </w:r>
+    </w:p>
+    <w:p>
+      <w:pPr>
+        <w:pStyle w:val="CODE"/>
+        <w:spacing w:after="0"/>
+      </w:pPr>
+      <w:r>
+        <w:t xml:space="preserve">  isStudent: true,</w:t>
+      </w:r>
+    </w:p>
+    <w:p>
+      <w:pPr>
+        <w:pStyle w:val="CODE"/>
+        <w:spacing w:after="0"/>
+      </w:pPr>
+      <w:r>
+        <w:t xml:space="preserve">  greet: function() {</w:t>
+      </w:r>
+    </w:p>
+    <w:p>
+      <w:pPr>
+        <w:pStyle w:val="CODE"/>
+        <w:spacing w:after="0"/>
+      </w:pPr>
+      <w:r>
+        <w:t xml:space="preserve">    console.log("Hello!");</w:t>
+      </w:r>
+    </w:p>
+    <w:p>
+      <w:pPr>
+        <w:pStyle w:val="CODE"/>
+        <w:spacing w:after="0"/>
+      </w:pPr>
+      <w:r>
+        <w:t xml:space="preserve">  }</w:t>
+      </w:r>
+    </w:p>
+    <w:p>
+      <w:r>
+        <w:t>};</w:t>
+      </w:r>
+      <w:r>
+        <w:t xml:space="preserve">     </w:t>
+      </w:r>
+    </w:p>
     <w:p/>
     <w:p>
-      <w:r>
-        <w:t xml:space="preserve">     </w:t>
+      <w:pPr>
+        <w:pStyle w:val="ListParagraph"/>
+        <w:numPr>
+          <w:ilvl w:val="0"/>
+          <w:numId w:val="9"/>
+        </w:numPr>
+      </w:pPr>
+      <w:r>
+        <w:t>We can store any type of datatype inside values in the keys.</w:t>
+      </w:r>
+    </w:p>
+    <w:p>
+      <w:pPr>
+        <w:pStyle w:val="ListParagraph"/>
+        <w:numPr>
+          <w:ilvl w:val="0"/>
+          <w:numId w:val="9"/>
+        </w:numPr>
+      </w:pPr>
+      <w:r>
+        <w:t xml:space="preserve">All keys are comverted to strings so that we will access values inside like this : </w:t>
+      </w:r>
+      <w:r>
+        <w:rPr>
+          <w:rFonts w:ascii="Consolas" w:hAnsi="Consolas"/>
+          <w:b/>
+          <w:color w:val="0070C0"/>
+        </w:rPr>
+        <w:t>person[“name”]</w:t>
+      </w:r>
+    </w:p>
+    <w:p>
+      <w:pPr>
+        <w:pStyle w:val="ListParagraph"/>
+        <w:numPr>
+          <w:ilvl w:val="0"/>
+          <w:numId w:val="9"/>
+        </w:numPr>
+      </w:pPr>
+      <w:r>
+        <w:t xml:space="preserve">We can also access values like this </w:t>
+      </w:r>
+      <w:r>
+        <w:rPr>
+          <w:rFonts w:ascii="Consolas" w:hAnsi="Consolas"/>
+          <w:b/>
+          <w:color w:val="0070C0"/>
+        </w:rPr>
+        <w:t>person.name</w:t>
+      </w:r>
+    </w:p>
+    <w:p>
+      <w:pPr>
+        <w:pStyle w:val="ListParagraph"/>
+        <w:numPr>
+          <w:ilvl w:val="0"/>
+          <w:numId w:val="9"/>
+        </w:numPr>
+      </w:pPr>
+      <w:r>
+        <w:t xml:space="preserve">We can modify values just like arrays bu tinstead of indices just assign keys </w:t>
+      </w:r>
+      <w:r>
+        <w:rPr>
+          <w:rFonts w:ascii="Consolas" w:hAnsi="Consolas"/>
+          <w:b/>
+          <w:color w:val="0070C0"/>
+        </w:rPr>
+        <w:t>person.name = “new value”</w:t>
+      </w:r>
+    </w:p>
+    <w:p>
+      <w:pPr>
+        <w:pStyle w:val="ListParagraph"/>
+        <w:numPr>
+          <w:ilvl w:val="0"/>
+          <w:numId w:val="9"/>
+        </w:numPr>
+      </w:pPr>
+      <w:r>
+        <w:t xml:space="preserve">Most common </w:t>
+      </w:r>
+      <w:r>
+        <w:t>practice or usecase is including</w:t>
+      </w:r>
+      <w:r>
+        <w:t xml:space="preserve"> objects inside arrays…</w:t>
       </w:r>
     </w:p>
     <w:sectPr>

</xml_diff>

<commit_message>
Added Number Guessing Game using JavaScript
</commit_message>
<xml_diff>
--- a/Notes/JAVASCRIPT - Notes.docx
+++ b/Notes/JAVASCRIPT - Notes.docx
@@ -3924,6 +3924,595 @@
       </w:r>
       <w:r>
         <w:t xml:space="preserve"> objects inside arrays…</w:t>
+      </w:r>
+    </w:p>
+    <w:p/>
+    <w:p>
+      <w:pPr>
+        <w:pStyle w:val="Heading2"/>
+      </w:pPr>
+      <w:r>
+        <w:t>Repeating Stuff With Loops</w:t>
+      </w:r>
+    </w:p>
+    <w:p/>
+    <w:tbl>
+      <w:tblPr>
+        <w:tblW w:w="0" w:type="auto"/>
+        <w:tblCellSpacing w:w="15" w:type="dxa"/>
+        <w:tblCellMar>
+          <w:top w:w="15" w:type="dxa"/>
+          <w:left w:w="15" w:type="dxa"/>
+          <w:bottom w:w="15" w:type="dxa"/>
+          <w:right w:w="15" w:type="dxa"/>
+        </w:tblCellMar>
+        <w:tblLook w:val="04A0" w:firstRow="1" w:lastRow="0" w:firstColumn="1" w:lastColumn="0" w:noHBand="0" w:noVBand="1"/>
+      </w:tblPr>
+      <w:tblGrid>
+        <w:gridCol w:w="950"/>
+        <w:gridCol w:w="2538"/>
+        <w:gridCol w:w="2745"/>
+      </w:tblGrid>
+      <w:tr>
+        <w:trPr>
+          <w:tblHeader/>
+          <w:tblCellSpacing w:w="15" w:type="dxa"/>
+        </w:trPr>
+        <w:tc>
+          <w:tcPr>
+            <w:tcW w:w="0" w:type="auto"/>
+            <w:vAlign w:val="center"/>
+            <w:hideMark/>
+          </w:tcPr>
+          <w:p>
+            <w:pPr>
+              <w:rPr>
+                <w:b/>
+                <w:bCs/>
+              </w:rPr>
+            </w:pPr>
+            <w:r>
+              <w:rPr>
+                <w:b/>
+                <w:bCs/>
+              </w:rPr>
+              <w:lastRenderedPageBreak/>
+              <w:t>Loop</w:t>
+            </w:r>
+          </w:p>
+        </w:tc>
+        <w:tc>
+          <w:tcPr>
+            <w:tcW w:w="0" w:type="auto"/>
+            <w:vAlign w:val="center"/>
+            <w:hideMark/>
+          </w:tcPr>
+          <w:p>
+            <w:pPr>
+              <w:rPr>
+                <w:b/>
+                <w:bCs/>
+              </w:rPr>
+            </w:pPr>
+            <w:r>
+              <w:rPr>
+                <w:b/>
+                <w:bCs/>
+              </w:rPr>
+              <w:t>When to Use</w:t>
+            </w:r>
+          </w:p>
+        </w:tc>
+        <w:tc>
+          <w:tcPr>
+            <w:tcW w:w="0" w:type="auto"/>
+            <w:vAlign w:val="center"/>
+            <w:hideMark/>
+          </w:tcPr>
+          <w:p>
+            <w:pPr>
+              <w:rPr>
+                <w:b/>
+                <w:bCs/>
+              </w:rPr>
+            </w:pPr>
+            <w:r>
+              <w:rPr>
+                <w:b/>
+                <w:bCs/>
+              </w:rPr>
+              <w:t>Best For</w:t>
+            </w:r>
+          </w:p>
+        </w:tc>
+      </w:tr>
+      <w:tr>
+        <w:trPr>
+          <w:tblCellSpacing w:w="15" w:type="dxa"/>
+        </w:trPr>
+        <w:tc>
+          <w:tcPr>
+            <w:tcW w:w="0" w:type="auto"/>
+            <w:vAlign w:val="center"/>
+            <w:hideMark/>
+          </w:tcPr>
+          <w:p>
+            <w:r>
+              <w:t>for</w:t>
+            </w:r>
+          </w:p>
+        </w:tc>
+        <w:tc>
+          <w:tcPr>
+            <w:tcW w:w="0" w:type="auto"/>
+            <w:vAlign w:val="center"/>
+            <w:hideMark/>
+          </w:tcPr>
+          <w:p>
+            <w:r>
+              <w:t>Fixed number of repetitions</w:t>
+            </w:r>
+          </w:p>
+        </w:tc>
+        <w:tc>
+          <w:tcPr>
+            <w:tcW w:w="0" w:type="auto"/>
+            <w:vAlign w:val="center"/>
+            <w:hideMark/>
+          </w:tcPr>
+          <w:p>
+            <w:r>
+              <w:t>Arrays, counters</w:t>
+            </w:r>
+          </w:p>
+        </w:tc>
+      </w:tr>
+      <w:tr>
+        <w:trPr>
+          <w:tblCellSpacing w:w="15" w:type="dxa"/>
+        </w:trPr>
+        <w:tc>
+          <w:tcPr>
+            <w:tcW w:w="0" w:type="auto"/>
+            <w:vAlign w:val="center"/>
+            <w:hideMark/>
+          </w:tcPr>
+          <w:p>
+            <w:r>
+              <w:t>while</w:t>
+            </w:r>
+          </w:p>
+        </w:tc>
+        <w:tc>
+          <w:tcPr>
+            <w:tcW w:w="0" w:type="auto"/>
+            <w:vAlign w:val="center"/>
+            <w:hideMark/>
+          </w:tcPr>
+          <w:p>
+            <w:r>
+              <w:t>Unknown repetitions</w:t>
+            </w:r>
+          </w:p>
+        </w:tc>
+        <w:tc>
+          <w:tcPr>
+            <w:tcW w:w="0" w:type="auto"/>
+            <w:vAlign w:val="center"/>
+            <w:hideMark/>
+          </w:tcPr>
+          <w:p>
+            <w:r>
+              <w:t>User input, waiting conditions</w:t>
+            </w:r>
+          </w:p>
+        </w:tc>
+      </w:tr>
+      <w:tr>
+        <w:trPr>
+          <w:tblCellSpacing w:w="15" w:type="dxa"/>
+        </w:trPr>
+        <w:tc>
+          <w:tcPr>
+            <w:tcW w:w="0" w:type="auto"/>
+            <w:vAlign w:val="center"/>
+            <w:hideMark/>
+          </w:tcPr>
+          <w:p>
+            <w:r>
+              <w:t>do...while</w:t>
+            </w:r>
+          </w:p>
+        </w:tc>
+        <w:tc>
+          <w:tcPr>
+            <w:tcW w:w="0" w:type="auto"/>
+            <w:vAlign w:val="center"/>
+            <w:hideMark/>
+          </w:tcPr>
+          <w:p>
+            <w:r>
+              <w:t>Must run once, then check</w:t>
+            </w:r>
+          </w:p>
+        </w:tc>
+        <w:tc>
+          <w:tcPr>
+            <w:tcW w:w="0" w:type="auto"/>
+            <w:vAlign w:val="center"/>
+            <w:hideMark/>
+          </w:tcPr>
+          <w:p>
+            <w:r>
+              <w:t>Menu-like inputs</w:t>
+            </w:r>
+          </w:p>
+        </w:tc>
+      </w:tr>
+      <w:tr>
+        <w:trPr>
+          <w:tblCellSpacing w:w="15" w:type="dxa"/>
+        </w:trPr>
+        <w:tc>
+          <w:tcPr>
+            <w:tcW w:w="0" w:type="auto"/>
+            <w:vAlign w:val="center"/>
+            <w:hideMark/>
+          </w:tcPr>
+          <w:p>
+            <w:r>
+              <w:t>for...of</w:t>
+            </w:r>
+          </w:p>
+        </w:tc>
+        <w:tc>
+          <w:tcPr>
+            <w:tcW w:w="0" w:type="auto"/>
+            <w:vAlign w:val="center"/>
+            <w:hideMark/>
+          </w:tcPr>
+          <w:p>
+            <w:r>
+              <w:t>Iterate values</w:t>
+            </w:r>
+          </w:p>
+        </w:tc>
+        <w:tc>
+          <w:tcPr>
+            <w:tcW w:w="0" w:type="auto"/>
+            <w:vAlign w:val="center"/>
+            <w:hideMark/>
+          </w:tcPr>
+          <w:p>
+            <w:r>
+              <w:t>Arrays, strings</w:t>
+            </w:r>
+          </w:p>
+        </w:tc>
+      </w:tr>
+      <w:tr>
+        <w:trPr>
+          <w:tblCellSpacing w:w="15" w:type="dxa"/>
+        </w:trPr>
+        <w:tc>
+          <w:tcPr>
+            <w:tcW w:w="0" w:type="auto"/>
+            <w:vAlign w:val="center"/>
+            <w:hideMark/>
+          </w:tcPr>
+          <w:p>
+            <w:r>
+              <w:t>for...in</w:t>
+            </w:r>
+          </w:p>
+        </w:tc>
+        <w:tc>
+          <w:tcPr>
+            <w:tcW w:w="0" w:type="auto"/>
+            <w:vAlign w:val="center"/>
+            <w:hideMark/>
+          </w:tcPr>
+          <w:p>
+            <w:r>
+              <w:t>Iterate keys</w:t>
+            </w:r>
+          </w:p>
+        </w:tc>
+        <w:tc>
+          <w:tcPr>
+            <w:tcW w:w="0" w:type="auto"/>
+            <w:vAlign w:val="center"/>
+            <w:hideMark/>
+          </w:tcPr>
+          <w:p>
+            <w:r>
+              <w:t>Objects</w:t>
+            </w:r>
+          </w:p>
+        </w:tc>
+      </w:tr>
+    </w:tbl>
+    <w:p/>
+    <w:p>
+      <w:pPr>
+        <w:pStyle w:val="Heading2"/>
+      </w:pPr>
+      <w:r>
+        <w:t>Looping over an arrays</w:t>
+      </w:r>
+    </w:p>
+    <w:p/>
+    <w:p>
+      <w:pPr>
+        <w:pStyle w:val="CODE"/>
+        <w:spacing w:after="0"/>
+      </w:pPr>
+      <w:r>
+        <w:t>c</w:t>
+      </w:r>
+      <w:r>
+        <w:t>onst animals = [‘cheetah’, “Elephant”, “Dear”, “bear”]</w:t>
+      </w:r>
+    </w:p>
+    <w:p>
+      <w:pPr>
+        <w:pStyle w:val="CODE"/>
+        <w:spacing w:after="0"/>
+      </w:pPr>
+      <w:r>
+        <w:t>f</w:t>
+      </w:r>
+      <w:r>
+        <w:t>or(let i = 0; i &lt; animals.length; i++){</w:t>
+      </w:r>
+    </w:p>
+    <w:p>
+      <w:pPr>
+        <w:pStyle w:val="CODE"/>
+        <w:spacing w:after="0"/>
+      </w:pPr>
+      <w:r>
+        <w:tab/>
+      </w:r>
+      <w:r>
+        <w:t>c</w:t>
+      </w:r>
+      <w:r>
+        <w:t>onsole.log(animals[i]);</w:t>
+      </w:r>
+    </w:p>
+    <w:p>
+      <w:pPr>
+        <w:pStyle w:val="CODE"/>
+        <w:spacing w:after="0"/>
+      </w:pPr>
+      <w:r>
+        <w:t>}</w:t>
+      </w:r>
+    </w:p>
+    <w:p>
+      <w:pPr>
+        <w:pStyle w:val="CODE"/>
+        <w:spacing w:after="0"/>
+      </w:pPr>
+    </w:p>
+    <w:p>
+      <w:pPr>
+        <w:pStyle w:val="CODE"/>
+        <w:spacing w:after="0"/>
+      </w:pPr>
+    </w:p>
+    <w:p>
+      <w:pPr>
+        <w:pStyle w:val="Heading2"/>
+      </w:pPr>
+      <w:r>
+        <w:t>Nested Loops</w:t>
+      </w:r>
+    </w:p>
+    <w:p>
+      <w:pPr>
+        <w:pStyle w:val="CODE"/>
+        <w:spacing w:after="0"/>
+      </w:pPr>
+      <w:r>
+        <w:t>for(let i = 0; i &lt; 5; i++){</w:t>
+      </w:r>
+    </w:p>
+    <w:p>
+      <w:pPr>
+        <w:pStyle w:val="CODE"/>
+        <w:spacing w:after="0"/>
+      </w:pPr>
+      <w:r>
+        <w:t xml:space="preserve">    console.log(`This is Outer Loop: ${i}`);</w:t>
+      </w:r>
+    </w:p>
+    <w:p>
+      <w:pPr>
+        <w:pStyle w:val="CODE"/>
+        <w:spacing w:after="0"/>
+      </w:pPr>
+      <w:r>
+        <w:t xml:space="preserve">    for(let j = 0; j &lt; 2; j++){</w:t>
+      </w:r>
+    </w:p>
+    <w:p>
+      <w:pPr>
+        <w:pStyle w:val="CODE"/>
+        <w:spacing w:after="0"/>
+      </w:pPr>
+      <w:r>
+        <w:t xml:space="preserve">        console.log("This is Inner LOOP");</w:t>
+      </w:r>
+    </w:p>
+    <w:p>
+      <w:pPr>
+        <w:pStyle w:val="CODE"/>
+        <w:spacing w:after="0"/>
+      </w:pPr>
+      <w:r>
+        <w:t xml:space="preserve">    }</w:t>
+      </w:r>
+    </w:p>
+    <w:p>
+      <w:pPr>
+        <w:pStyle w:val="CODE"/>
+        <w:spacing w:after="0"/>
+      </w:pPr>
+      <w:r>
+        <w:t>}</w:t>
+      </w:r>
+    </w:p>
+    <w:p>
+      <w:pPr>
+        <w:pStyle w:val="CODE"/>
+        <w:spacing w:after="0"/>
+      </w:pPr>
+    </w:p>
+    <w:p>
+      <w:pPr>
+        <w:pStyle w:val="CODE"/>
+        <w:spacing w:after="0"/>
+      </w:pPr>
+    </w:p>
+    <w:p>
+      <w:pPr>
+        <w:pStyle w:val="CODE"/>
+        <w:spacing w:after="0"/>
+      </w:pPr>
+    </w:p>
+    <w:p>
+      <w:pPr>
+        <w:pStyle w:val="CODE"/>
+        <w:spacing w:after="0"/>
+      </w:pPr>
+      <w:r>
+        <w:t>let myarray= [["ethishwar", "aadharaf", "aeeff"],</w:t>
+      </w:r>
+    </w:p>
+    <w:p>
+      <w:pPr>
+        <w:pStyle w:val="CODE"/>
+        <w:spacing w:after="0"/>
+      </w:pPr>
+      <w:r>
+        <w:t xml:space="preserve">             ["Madacaraa", "chintu","Preethi"]];</w:t>
+      </w:r>
+    </w:p>
+    <w:p>
+      <w:pPr>
+        <w:pStyle w:val="CODE"/>
+        <w:spacing w:after="0"/>
+      </w:pPr>
+      <w:r>
+        <w:t>console.log("Yethishwar");</w:t>
+      </w:r>
+    </w:p>
+    <w:p>
+      <w:pPr>
+        <w:pStyle w:val="CODE"/>
+        <w:spacing w:after="0"/>
+      </w:pPr>
+      <w:r>
+        <w:t>for (let i = 0; i &lt; myarray.length; i++){</w:t>
+      </w:r>
+    </w:p>
+    <w:p>
+      <w:pPr>
+        <w:pStyle w:val="CODE"/>
+        <w:spacing w:after="0"/>
+      </w:pPr>
+      <w:r>
+        <w:t xml:space="preserve">    console.log(myarray[i]);</w:t>
+      </w:r>
+    </w:p>
+    <w:p>
+      <w:pPr>
+        <w:pStyle w:val="CODE"/>
+        <w:spacing w:after="0"/>
+      </w:pPr>
+      <w:r>
+        <w:t xml:space="preserve">    for(let j = 0; j &lt; myarray[i].length; j++){</w:t>
+      </w:r>
+    </w:p>
+    <w:p>
+      <w:pPr>
+        <w:pStyle w:val="CODE"/>
+        <w:spacing w:after="0"/>
+      </w:pPr>
+      <w:r>
+        <w:t xml:space="preserve">        console.log(myarray[i][j]);</w:t>
+      </w:r>
+    </w:p>
+    <w:p>
+      <w:pPr>
+        <w:pStyle w:val="CODE"/>
+        <w:spacing w:after="0"/>
+      </w:pPr>
+      <w:r>
+        <w:t xml:space="preserve">    }</w:t>
+      </w:r>
+    </w:p>
+    <w:p>
+      <w:pPr>
+        <w:pStyle w:val="CODE"/>
+        <w:spacing w:after="0"/>
+      </w:pPr>
+      <w:r>
+        <w:t>}</w:t>
+      </w:r>
+    </w:p>
+    <w:p>
+      <w:pPr>
+        <w:pStyle w:val="CODE"/>
+        <w:spacing w:after="0"/>
+      </w:pPr>
+    </w:p>
+    <w:p>
+      <w:pPr>
+        <w:pStyle w:val="CODE"/>
+        <w:spacing w:after="0"/>
+      </w:pPr>
+    </w:p>
+    <w:p>
+      <w:pPr>
+        <w:pStyle w:val="Heading2"/>
+      </w:pPr>
+      <w:r>
+        <w:t>While Loop</w:t>
+      </w:r>
+    </w:p>
+    <w:p>
+      <w:pPr>
+        <w:pStyle w:val="ListParagraph"/>
+        <w:numPr>
+          <w:ilvl w:val="0"/>
+          <w:numId w:val="9"/>
+        </w:numPr>
+      </w:pPr>
+      <w:r>
+        <w:t>Generally used for fixed number of iterations</w:t>
+      </w:r>
+    </w:p>
+    <w:p>
+      <w:pPr>
+        <w:pStyle w:val="Heading2"/>
+      </w:pPr>
+      <w:r>
+        <w:t>Break keyword</w:t>
+      </w:r>
+    </w:p>
+    <w:p>
+      <w:pPr>
+        <w:pStyle w:val="ListParagraph"/>
+        <w:numPr>
+          <w:ilvl w:val="0"/>
+          <w:numId w:val="9"/>
+        </w:numPr>
+      </w:pPr>
+      <w:r>
+        <w:t>Used to stop the iteration after certain condition is met</w:t>
       </w:r>
     </w:p>
     <w:sectPr>

</xml_diff>